<commit_message>
Edit Anabelle Lake Mead inflow text
</commit_message>
<xml_diff>
--- a/LakeMeadWaterBankDivideInflow/IRB/RecruitmentEmail.docx
+++ b/LakeMeadWaterBankDivideInflow/IRB/RecruitmentEmail.docx
@@ -1,6 +1,6 @@
 
 <file path=word/document.xml><?xml version="1.0" encoding="utf-8"?>
-<w:document xmlns:wpc="http://schemas.microsoft.com/office/word/2010/wordprocessingCanvas" xmlns:cx="http://schemas.microsoft.com/office/drawing/2014/chartex" xmlns:cx1="http://schemas.microsoft.com/office/drawing/2015/9/8/chartex" xmlns:cx2="http://schemas.microsoft.com/office/drawing/2015/10/21/chartex" xmlns:cx3="http://schemas.microsoft.com/office/drawing/2016/5/9/chartex" xmlns:cx4="http://schemas.microsoft.com/office/drawing/2016/5/10/chartex" xmlns:cx5="http://schemas.microsoft.com/office/drawing/2016/5/11/chartex" xmlns:cx6="http://schemas.microsoft.com/office/drawing/2016/5/12/chartex" xmlns:cx7="http://schemas.microsoft.com/office/drawing/2016/5/13/chartex" xmlns:cx8="http://schemas.microsoft.com/office/drawing/2016/5/14/chartex" xmlns:mc="http://schemas.openxmlformats.org/markup-compatibility/2006" xmlns:aink="http://schemas.microsoft.com/office/drawing/2016/ink" xmlns:am3d="http://schemas.microsoft.com/office/drawing/2017/model3d" xmlns:o="urn:schemas-microsoft-com:office:office" xmlns:oel="http://schemas.microsoft.com/office/2019/extlst" xmlns:r="http://schemas.openxmlformats.org/officeDocument/2006/relationships" xmlns:m="http://schemas.openxmlformats.org/officeDocument/2006/math" xmlns:v="urn:schemas-microsoft-com:vml" xmlns:wp14="http://schemas.microsoft.com/office/word/2010/wordprocessingDrawing" xmlns:wp="http://schemas.openxmlformats.org/drawingml/2006/wordprocessingDrawing" xmlns:w10="urn:schemas-microsoft-com:office:word" xmlns:w="http://schemas.openxmlformats.org/wordprocessingml/2006/main" xmlns:w14="http://schemas.microsoft.com/office/word/2010/wordml" xmlns:w15="http://schemas.microsoft.com/office/word/2012/wordml" xmlns:w16cex="http://schemas.microsoft.com/office/word/2018/wordml/cex" xmlns:w16cid="http://schemas.microsoft.com/office/word/2016/wordml/cid" xmlns:w16="http://schemas.microsoft.com/office/word/2018/wordml" xmlns:w16du="http://schemas.microsoft.com/office/word/2023/wordml/word16du" xmlns:w16sdtdh="http://schemas.microsoft.com/office/word/2020/wordml/sdtdatahash" xmlns:w16se="http://schemas.microsoft.com/office/word/2015/wordml/symex" xmlns:wpg="http://schemas.microsoft.com/office/word/2010/wordprocessingGroup" xmlns:wpi="http://schemas.microsoft.com/office/word/2010/wordprocessingInk" xmlns:wne="http://schemas.microsoft.com/office/word/2006/wordml" xmlns:wps="http://schemas.microsoft.com/office/word/2010/wordprocessingShape" mc:Ignorable="w14 w15 w16se w16cid w16 w16cex w16sdtdh w16du wp14">
+<w:document xmlns:wpc="http://schemas.microsoft.com/office/word/2010/wordprocessingCanvas" xmlns:cx="http://schemas.microsoft.com/office/drawing/2014/chartex" xmlns:cx1="http://schemas.microsoft.com/office/drawing/2015/9/8/chartex" xmlns:cx2="http://schemas.microsoft.com/office/drawing/2015/10/21/chartex" xmlns:cx3="http://schemas.microsoft.com/office/drawing/2016/5/9/chartex" xmlns:cx4="http://schemas.microsoft.com/office/drawing/2016/5/10/chartex" xmlns:cx5="http://schemas.microsoft.com/office/drawing/2016/5/11/chartex" xmlns:cx6="http://schemas.microsoft.com/office/drawing/2016/5/12/chartex" xmlns:cx7="http://schemas.microsoft.com/office/drawing/2016/5/13/chartex" xmlns:cx8="http://schemas.microsoft.com/office/drawing/2016/5/14/chartex" xmlns:mc="http://schemas.openxmlformats.org/markup-compatibility/2006" xmlns:aink="http://schemas.microsoft.com/office/drawing/2016/ink" xmlns:am3d="http://schemas.microsoft.com/office/drawing/2017/model3d" xmlns:o="urn:schemas-microsoft-com:office:office" xmlns:oel="http://schemas.microsoft.com/office/2019/extlst" xmlns:r="http://schemas.openxmlformats.org/officeDocument/2006/relationships" xmlns:m="http://schemas.openxmlformats.org/officeDocument/2006/math" xmlns:v="urn:schemas-microsoft-com:vml" xmlns:wp14="http://schemas.microsoft.com/office/word/2010/wordprocessingDrawing" xmlns:wp="http://schemas.openxmlformats.org/drawingml/2006/wordprocessingDrawing" xmlns:w10="urn:schemas-microsoft-com:office:word" xmlns:w="http://schemas.openxmlformats.org/wordprocessingml/2006/main" xmlns:w14="http://schemas.microsoft.com/office/word/2010/wordml" xmlns:w15="http://schemas.microsoft.com/office/word/2012/wordml" xmlns:w16cex="http://schemas.microsoft.com/office/word/2018/wordml/cex" xmlns:w16cid="http://schemas.microsoft.com/office/word/2016/wordml/cid" xmlns:w16="http://schemas.microsoft.com/office/word/2018/wordml" xmlns:w16du="http://schemas.microsoft.com/office/word/2023/wordml/word16du" xmlns:w16sdtdh="http://schemas.microsoft.com/office/word/2020/wordml/sdtdatahash" xmlns:w16sdtfl="http://schemas.microsoft.com/office/word/2024/wordml/sdtformatlock" xmlns:w16se="http://schemas.microsoft.com/office/word/2015/wordml/symex" xmlns:wpg="http://schemas.microsoft.com/office/word/2010/wordprocessingGroup" xmlns:wpi="http://schemas.microsoft.com/office/word/2010/wordprocessingInk" xmlns:wne="http://schemas.microsoft.com/office/word/2006/wordml" xmlns:wps="http://schemas.microsoft.com/office/word/2010/wordprocessingShape" mc:Ignorable="w14 w15 w16se w16cid w16 w16cex w16sdtdh w16sdtfl w16du wp14">
   <w:body>
     <w:p>
       <w:pPr>
@@ -820,23 +820,103 @@
           <w:sz w:val="22"/>
           <w:szCs w:val="22"/>
         </w:rPr>
-        <w:t xml:space="preserve">. Your perspectives on </w:t>
-      </w:r>
-      <w:r>
-        <w:rPr>
-          <w:color w:val="1D1C1D"/>
-          <w:sz w:val="22"/>
-          <w:szCs w:val="22"/>
-        </w:rPr>
-        <w:t>management</w:t>
-      </w:r>
-      <w:r>
-        <w:rPr>
-          <w:color w:val="1D1C1D"/>
-          <w:sz w:val="22"/>
-          <w:szCs w:val="22"/>
-        </w:rPr>
-        <w:t xml:space="preserve"> are important and we want to include them! </w:t>
+        <w:t xml:space="preserve">. </w:t>
+      </w:r>
+      <w:r>
+        <w:rPr>
+          <w:color w:val="1D1C1D"/>
+          <w:sz w:val="22"/>
+          <w:szCs w:val="22"/>
+        </w:rPr>
+        <w:t xml:space="preserve">We want to include your </w:t>
+      </w:r>
+      <w:r>
+        <w:rPr>
+          <w:b/>
+          <w:bCs/>
+          <w:color w:val="1D1C1D"/>
+          <w:sz w:val="22"/>
+          <w:szCs w:val="22"/>
+        </w:rPr>
+        <w:t xml:space="preserve">perspectives on </w:t>
+      </w:r>
+      <w:r>
+        <w:rPr>
+          <w:b/>
+          <w:bCs/>
+          <w:color w:val="1D1C1D"/>
+          <w:sz w:val="22"/>
+          <w:szCs w:val="22"/>
+        </w:rPr>
+        <w:t xml:space="preserve">stabilizing and recovering </w:t>
+      </w:r>
+      <w:r>
+        <w:rPr>
+          <w:b/>
+          <w:bCs/>
+          <w:color w:val="1D1C1D"/>
+          <w:sz w:val="22"/>
+          <w:szCs w:val="22"/>
+        </w:rPr>
+        <w:t xml:space="preserve">Lake Mead </w:t>
+      </w:r>
+      <w:r>
+        <w:rPr>
+          <w:b/>
+          <w:bCs/>
+          <w:color w:val="1D1C1D"/>
+          <w:sz w:val="22"/>
+          <w:szCs w:val="22"/>
+        </w:rPr>
+        <w:t xml:space="preserve">storage </w:t>
+      </w:r>
+      <w:r>
+        <w:rPr>
+          <w:b/>
+          <w:bCs/>
+          <w:color w:val="1D1C1D"/>
+          <w:sz w:val="22"/>
+          <w:szCs w:val="22"/>
+        </w:rPr>
+        <w:t>for</w:t>
+      </w:r>
+      <w:r>
+        <w:rPr>
+          <w:b/>
+          <w:bCs/>
+          <w:color w:val="1D1C1D"/>
+          <w:sz w:val="22"/>
+          <w:szCs w:val="22"/>
+        </w:rPr>
+        <w:t xml:space="preserve"> extreme low inflow</w:t>
+      </w:r>
+      <w:r>
+        <w:rPr>
+          <w:b/>
+          <w:bCs/>
+          <w:color w:val="1D1C1D"/>
+          <w:sz w:val="22"/>
+          <w:szCs w:val="22"/>
+        </w:rPr>
+        <w:t>s and storage</w:t>
+      </w:r>
+      <w:r>
+        <w:rPr>
+          <w:b/>
+          <w:bCs/>
+          <w:color w:val="1D1C1D"/>
+          <w:sz w:val="22"/>
+          <w:szCs w:val="22"/>
+        </w:rPr>
+        <w:t>!</w:t>
+      </w:r>
+      <w:r>
+        <w:rPr>
+          <w:color w:val="1D1C1D"/>
+          <w:sz w:val="22"/>
+          <w:szCs w:val="22"/>
+        </w:rPr>
+        <w:t xml:space="preserve"> </w:t>
       </w:r>
       <w:r>
         <w:rPr>
@@ -884,7 +964,23 @@
           <w:sz w:val="22"/>
           <w:szCs w:val="22"/>
         </w:rPr>
-        <w:t xml:space="preserve"> bank water</w:t>
+        <w:t xml:space="preserve"> </w:t>
+      </w:r>
+      <w:r>
+        <w:rPr>
+          <w:color w:val="1D1C1D"/>
+          <w:sz w:val="22"/>
+          <w:szCs w:val="22"/>
+        </w:rPr>
+        <w:t>conserve</w:t>
+      </w:r>
+      <w:r>
+        <w:rPr>
+          <w:color w:val="1D1C1D"/>
+          <w:sz w:val="22"/>
+          <w:szCs w:val="22"/>
+        </w:rPr>
+        <w:t xml:space="preserve"> water</w:t>
       </w:r>
       <w:r>
         <w:rPr>
@@ -948,7 +1044,39 @@
           <w:sz w:val="22"/>
           <w:szCs w:val="22"/>
         </w:rPr>
-        <w:t xml:space="preserve">This online poster board provides more information about the study including </w:t>
+        <w:t>Th</w:t>
+      </w:r>
+      <w:r>
+        <w:rPr>
+          <w:color w:val="1D1C1D"/>
+          <w:sz w:val="22"/>
+          <w:szCs w:val="22"/>
+        </w:rPr>
+        <w:t>e attached</w:t>
+      </w:r>
+      <w:r>
+        <w:rPr>
+          <w:color w:val="1D1C1D"/>
+          <w:sz w:val="22"/>
+          <w:szCs w:val="22"/>
+        </w:rPr>
+        <w:t xml:space="preserve"> </w:t>
+      </w:r>
+      <w:r>
+        <w:rPr>
+          <w:color w:val="1D1C1D"/>
+          <w:sz w:val="22"/>
+          <w:szCs w:val="22"/>
+        </w:rPr>
+        <w:t>½-page</w:t>
+      </w:r>
+      <w:r>
+        <w:rPr>
+          <w:color w:val="1D1C1D"/>
+          <w:sz w:val="22"/>
+          <w:szCs w:val="22"/>
+        </w:rPr>
+        <w:t xml:space="preserve"> poster board provides more information about the study including </w:t>
       </w:r>
       <w:r>
         <w:rPr>
@@ -1046,6 +1174,7 @@
           <w:sz w:val="22"/>
           <w:szCs w:val="22"/>
         </w:rPr>
+        <w:lastRenderedPageBreak/>
         <w:t>If you wish to collaborate, please indicate your availability for any of these dates by response to this email.</w:t>
       </w:r>
     </w:p>
@@ -1064,7 +1193,6 @@
           <w:sz w:val="22"/>
           <w:szCs w:val="22"/>
         </w:rPr>
-        <w:lastRenderedPageBreak/>
         <w:t xml:space="preserve">We hope you are available for at least one model session. If you have questions please reach out to </w:t>
       </w:r>
       <w:r>
@@ -1107,15 +1235,7 @@
           <w:sz w:val="22"/>
           <w:szCs w:val="22"/>
         </w:rPr>
-        <w:t xml:space="preserve"> </w:t>
-      </w:r>
-      <w:r>
-        <w:rPr>
-          <w:color w:val="1D1C1D"/>
-          <w:sz w:val="22"/>
-          <w:szCs w:val="22"/>
-        </w:rPr>
-        <w:t xml:space="preserve">Please reach out to the Utah State University Institutional Review Board (IRB) if you </w:t>
+        <w:t xml:space="preserve"> Please reach out to the Utah State University Institutional Review Board (IRB) if you </w:t>
       </w:r>
       <w:r>
         <w:rPr>
@@ -1630,15 +1750,7 @@
           <w:sz w:val="22"/>
           <w:szCs w:val="22"/>
         </w:rPr>
-        <w:t xml:space="preserve"> </w:t>
-      </w:r>
-      <w:r>
-        <w:rPr>
-          <w:color w:val="1D1C1D"/>
-          <w:sz w:val="22"/>
-          <w:szCs w:val="22"/>
-        </w:rPr>
-        <w:t xml:space="preserve">Please reach out to the Utah State University Institutional Review Board (IRB) if you </w:t>
+        <w:t xml:space="preserve"> Please reach out to the Utah State University Institutional Review Board (IRB) if you </w:t>
       </w:r>
       <w:r>
         <w:rPr>
@@ -1828,7 +1940,7 @@
 </file>
 
 <file path=word/numbering.xml><?xml version="1.0" encoding="utf-8"?>
-<w:numbering xmlns:wpc="http://schemas.microsoft.com/office/word/2010/wordprocessingCanvas" xmlns:cx="http://schemas.microsoft.com/office/drawing/2014/chartex" xmlns:cx1="http://schemas.microsoft.com/office/drawing/2015/9/8/chartex" xmlns:cx2="http://schemas.microsoft.com/office/drawing/2015/10/21/chartex" xmlns:cx3="http://schemas.microsoft.com/office/drawing/2016/5/9/chartex" xmlns:cx4="http://schemas.microsoft.com/office/drawing/2016/5/10/chartex" xmlns:cx5="http://schemas.microsoft.com/office/drawing/2016/5/11/chartex" xmlns:cx6="http://schemas.microsoft.com/office/drawing/2016/5/12/chartex" xmlns:cx7="http://schemas.microsoft.com/office/drawing/2016/5/13/chartex" xmlns:cx8="http://schemas.microsoft.com/office/drawing/2016/5/14/chartex" xmlns:mc="http://schemas.openxmlformats.org/markup-compatibility/2006" xmlns:aink="http://schemas.microsoft.com/office/drawing/2016/ink" xmlns:am3d="http://schemas.microsoft.com/office/drawing/2017/model3d" xmlns:o="urn:schemas-microsoft-com:office:office" xmlns:oel="http://schemas.microsoft.com/office/2019/extlst" xmlns:r="http://schemas.openxmlformats.org/officeDocument/2006/relationships" xmlns:m="http://schemas.openxmlformats.org/officeDocument/2006/math" xmlns:v="urn:schemas-microsoft-com:vml" xmlns:wp14="http://schemas.microsoft.com/office/word/2010/wordprocessingDrawing" xmlns:wp="http://schemas.openxmlformats.org/drawingml/2006/wordprocessingDrawing" xmlns:w10="urn:schemas-microsoft-com:office:word" xmlns:w="http://schemas.openxmlformats.org/wordprocessingml/2006/main" xmlns:w14="http://schemas.microsoft.com/office/word/2010/wordml" xmlns:w15="http://schemas.microsoft.com/office/word/2012/wordml" xmlns:w16cex="http://schemas.microsoft.com/office/word/2018/wordml/cex" xmlns:w16cid="http://schemas.microsoft.com/office/word/2016/wordml/cid" xmlns:w16="http://schemas.microsoft.com/office/word/2018/wordml" xmlns:w16du="http://schemas.microsoft.com/office/word/2023/wordml/word16du" xmlns:w16sdtdh="http://schemas.microsoft.com/office/word/2020/wordml/sdtdatahash" xmlns:w16se="http://schemas.microsoft.com/office/word/2015/wordml/symex" xmlns:wpg="http://schemas.microsoft.com/office/word/2010/wordprocessingGroup" xmlns:wpi="http://schemas.microsoft.com/office/word/2010/wordprocessingInk" xmlns:wne="http://schemas.microsoft.com/office/word/2006/wordml" xmlns:wps="http://schemas.microsoft.com/office/word/2010/wordprocessingShape" mc:Ignorable="w14 w15 w16se w16cid w16 w16cex w16sdtdh w16du wp14">
+<w:numbering xmlns:wpc="http://schemas.microsoft.com/office/word/2010/wordprocessingCanvas" xmlns:cx="http://schemas.microsoft.com/office/drawing/2014/chartex" xmlns:cx1="http://schemas.microsoft.com/office/drawing/2015/9/8/chartex" xmlns:cx2="http://schemas.microsoft.com/office/drawing/2015/10/21/chartex" xmlns:cx3="http://schemas.microsoft.com/office/drawing/2016/5/9/chartex" xmlns:cx4="http://schemas.microsoft.com/office/drawing/2016/5/10/chartex" xmlns:cx5="http://schemas.microsoft.com/office/drawing/2016/5/11/chartex" xmlns:cx6="http://schemas.microsoft.com/office/drawing/2016/5/12/chartex" xmlns:cx7="http://schemas.microsoft.com/office/drawing/2016/5/13/chartex" xmlns:cx8="http://schemas.microsoft.com/office/drawing/2016/5/14/chartex" xmlns:mc="http://schemas.openxmlformats.org/markup-compatibility/2006" xmlns:aink="http://schemas.microsoft.com/office/drawing/2016/ink" xmlns:am3d="http://schemas.microsoft.com/office/drawing/2017/model3d" xmlns:o="urn:schemas-microsoft-com:office:office" xmlns:oel="http://schemas.microsoft.com/office/2019/extlst" xmlns:r="http://schemas.openxmlformats.org/officeDocument/2006/relationships" xmlns:m="http://schemas.openxmlformats.org/officeDocument/2006/math" xmlns:v="urn:schemas-microsoft-com:vml" xmlns:wp14="http://schemas.microsoft.com/office/word/2010/wordprocessingDrawing" xmlns:wp="http://schemas.openxmlformats.org/drawingml/2006/wordprocessingDrawing" xmlns:w10="urn:schemas-microsoft-com:office:word" xmlns:w="http://schemas.openxmlformats.org/wordprocessingml/2006/main" xmlns:w14="http://schemas.microsoft.com/office/word/2010/wordml" xmlns:w15="http://schemas.microsoft.com/office/word/2012/wordml" xmlns:w16cex="http://schemas.microsoft.com/office/word/2018/wordml/cex" xmlns:w16cid="http://schemas.microsoft.com/office/word/2016/wordml/cid" xmlns:w16="http://schemas.microsoft.com/office/word/2018/wordml" xmlns:w16du="http://schemas.microsoft.com/office/word/2023/wordml/word16du" xmlns:w16sdtdh="http://schemas.microsoft.com/office/word/2020/wordml/sdtdatahash" xmlns:w16sdtfl="http://schemas.microsoft.com/office/word/2024/wordml/sdtformatlock" xmlns:w16se="http://schemas.microsoft.com/office/word/2015/wordml/symex" xmlns:wpg="http://schemas.microsoft.com/office/word/2010/wordprocessingGroup" xmlns:wpi="http://schemas.microsoft.com/office/word/2010/wordprocessingInk" xmlns:wne="http://schemas.microsoft.com/office/word/2006/wordml" xmlns:wps="http://schemas.microsoft.com/office/word/2010/wordprocessingShape" mc:Ignorable="w14 w15 w16se w16cid w16 w16cex w16sdtdh w16sdtfl w16du wp14">
   <w:abstractNum w:abstractNumId="0" w15:restartNumberingAfterBreak="0">
     <w:nsid w:val="60365307"/>
     <w:multiLevelType w:val="hybridMultilevel"/>
@@ -1949,7 +2061,7 @@
 </file>
 
 <file path=word/styles.xml><?xml version="1.0" encoding="utf-8"?>
-<w:styles xmlns:mc="http://schemas.openxmlformats.org/markup-compatibility/2006" xmlns:r="http://schemas.openxmlformats.org/officeDocument/2006/relationships" xmlns:w="http://schemas.openxmlformats.org/wordprocessingml/2006/main" xmlns:w14="http://schemas.microsoft.com/office/word/2010/wordml" xmlns:w15="http://schemas.microsoft.com/office/word/2012/wordml" xmlns:w16cex="http://schemas.microsoft.com/office/word/2018/wordml/cex" xmlns:w16cid="http://schemas.microsoft.com/office/word/2016/wordml/cid" xmlns:w16="http://schemas.microsoft.com/office/word/2018/wordml" xmlns:w16du="http://schemas.microsoft.com/office/word/2023/wordml/word16du" xmlns:w16sdtdh="http://schemas.microsoft.com/office/word/2020/wordml/sdtdatahash" xmlns:w16se="http://schemas.microsoft.com/office/word/2015/wordml/symex" mc:Ignorable="w14 w15 w16se w16cid w16 w16cex w16sdtdh w16du">
+<w:styles xmlns:mc="http://schemas.openxmlformats.org/markup-compatibility/2006" xmlns:r="http://schemas.openxmlformats.org/officeDocument/2006/relationships" xmlns:w="http://schemas.openxmlformats.org/wordprocessingml/2006/main" xmlns:w14="http://schemas.microsoft.com/office/word/2010/wordml" xmlns:w15="http://schemas.microsoft.com/office/word/2012/wordml" xmlns:w16cex="http://schemas.microsoft.com/office/word/2018/wordml/cex" xmlns:w16cid="http://schemas.microsoft.com/office/word/2016/wordml/cid" xmlns:w16="http://schemas.microsoft.com/office/word/2018/wordml" xmlns:w16du="http://schemas.microsoft.com/office/word/2023/wordml/word16du" xmlns:w16sdtdh="http://schemas.microsoft.com/office/word/2020/wordml/sdtdatahash" xmlns:w16sdtfl="http://schemas.microsoft.com/office/word/2024/wordml/sdtformatlock" xmlns:w16se="http://schemas.microsoft.com/office/word/2015/wordml/symex" mc:Ignorable="w14 w15 w16se w16cid w16 w16cex w16sdtdh w16sdtfl w16du">
   <w:docDefaults>
     <w:rPrDefault>
       <w:rPr>
@@ -2560,6 +2672,7 @@
   <w:style w:type="character" w:default="1" w:styleId="DefaultParagraphFont">
     <w:name w:val="Default Paragraph Font"/>
     <w:uiPriority w:val="1"/>
+    <w:semiHidden/>
     <w:unhideWhenUsed/>
   </w:style>
   <w:style w:type="table" w:default="1" w:styleId="TableNormal">

</xml_diff>

<commit_message>
Great new folder/project How does Lake Powell Release Temperature Change with small (marginal) increases in lake elevation?
1. Created new folder
2. Downloaded data provided by Bryce M.
3. Stand up skeletal README.md file
</commit_message>
<xml_diff>
--- a/LakeMeadWaterBankDivideInflow/IRB/RecruitmentEmail.docx
+++ b/LakeMeadWaterBankDivideInflow/IRB/RecruitmentEmail.docx
@@ -1920,14 +1920,6 @@
         </w:rPr>
         <w:t>Utah State University</w:t>
       </w:r>
-    </w:p>
-    <w:p>
-      <w:pPr>
-        <w:rPr>
-          <w:b/>
-          <w:bCs/>
-        </w:rPr>
-      </w:pPr>
     </w:p>
     <w:sectPr>
       <w:pgSz w:w="12240" w:h="15840"/>
@@ -2460,7 +2452,7 @@
   <w:style w:type="paragraph" w:default="1" w:styleId="Normal">
     <w:name w:val="Normal"/>
     <w:qFormat/>
-    <w:rsid w:val="002227AB"/>
+    <w:rsid w:val="006B7FDE"/>
     <w:pPr>
       <w:spacing w:after="0" w:line="240" w:lineRule="auto"/>
     </w:pPr>

</xml_diff>